<commit_message>
submitted draft to peter and grant
</commit_message>
<xml_diff>
--- a/docs/manuscript/coverletter.docx
+++ b/docs/manuscript/coverletter.docx
@@ -457,15 +457,7 @@
         <w:rPr>
           <w:rFonts w:ascii="Times New Roman" w:hAnsi="Times New Roman" w:cs="Times New Roman"/>
         </w:rPr>
-        <w:t xml:space="preserve"> in some m</w:t>
-      </w:r>
-      <w:bookmarkStart w:id="0" w:name="_GoBack"/>
-      <w:bookmarkEnd w:id="0"/>
-      <w:r>
-        <w:rPr>
-          <w:rFonts w:ascii="Times New Roman" w:hAnsi="Times New Roman" w:cs="Times New Roman"/>
-        </w:rPr>
-        <w:t>odel organisms and domesticated species, very few convincing examples have b</w:t>
+        <w:t xml:space="preserve"> in some model organisms and domesticated species, very few convincing examples have b</w:t>
       </w:r>
       <w:r>
         <w:rPr>
@@ -693,7 +685,7 @@
         <w:rPr>
           <w:rFonts w:ascii="Times New Roman" w:hAnsi="Times New Roman" w:cs="Times New Roman"/>
         </w:rPr>
-        <w:t>SNPs are common and replicable, and a sizeable fraction of gene expression levels are influenced by epistasis.</w:t>
+        <w:t>SNPs are replicable, and a sizeable fraction of gene expression levels are influenced by epistasis.</w:t>
       </w:r>
       <w:r>
         <w:rPr>
@@ -867,7 +859,19 @@
           <w:rFonts w:ascii="Times New Roman" w:hAnsi="Times New Roman" w:cs="Times New Roman"/>
         </w:rPr>
         <w:lastRenderedPageBreak/>
-        <w:t xml:space="preserve">Evolutionary genetics – epistasis is necessary </w:t>
+        <w:t>Evolutionary genetics – epistasis is</w:t>
+      </w:r>
+      <w:r>
+        <w:rPr>
+          <w:rFonts w:ascii="Times New Roman" w:hAnsi="Times New Roman" w:cs="Times New Roman"/>
+        </w:rPr>
+        <w:t xml:space="preserve"> a</w:t>
+      </w:r>
+      <w:r>
+        <w:rPr>
+          <w:rFonts w:ascii="Times New Roman" w:hAnsi="Times New Roman" w:cs="Times New Roman"/>
+        </w:rPr>
+        <w:t xml:space="preserve"> necessary </w:t>
       </w:r>
       <w:r>
         <w:rPr>
@@ -900,22 +904,30 @@
         </w:rPr>
         <w:t>with one another</w:t>
       </w:r>
-    </w:p>
-    <w:p>
-      <w:pPr>
-        <w:jc w:val="both"/>
-        <w:rPr>
-          <w:rFonts w:ascii="Times New Roman" w:hAnsi="Times New Roman" w:cs="Times New Roman"/>
-        </w:rPr>
-      </w:pPr>
-    </w:p>
-    <w:p>
-      <w:pPr>
-        <w:jc w:val="both"/>
-        <w:rPr>
-          <w:rFonts w:ascii="Times New Roman" w:hAnsi="Times New Roman" w:cs="Times New Roman"/>
-        </w:rPr>
-      </w:pPr>
+      <w:r>
+        <w:rPr>
+          <w:rFonts w:ascii="Times New Roman" w:hAnsi="Times New Roman" w:cs="Times New Roman"/>
+        </w:rPr>
+        <w:t>.</w:t>
+      </w:r>
+    </w:p>
+    <w:p>
+      <w:pPr>
+        <w:jc w:val="both"/>
+        <w:rPr>
+          <w:rFonts w:ascii="Times New Roman" w:hAnsi="Times New Roman" w:cs="Times New Roman"/>
+        </w:rPr>
+      </w:pPr>
+    </w:p>
+    <w:p>
+      <w:pPr>
+        <w:jc w:val="both"/>
+        <w:rPr>
+          <w:rFonts w:ascii="Times New Roman" w:hAnsi="Times New Roman" w:cs="Times New Roman"/>
+        </w:rPr>
+      </w:pPr>
+      <w:bookmarkStart w:id="0" w:name="_GoBack"/>
+      <w:bookmarkEnd w:id="0"/>
       <w:r>
         <w:rPr>
           <w:rFonts w:ascii="Times New Roman" w:hAnsi="Times New Roman" w:cs="Times New Roman"/>
@@ -1169,7 +1181,6 @@
           <w:sz w:val="22"/>
         </w:rPr>
       </w:pPr>
-      <w:commentRangeStart w:id="1"/>
       <w:r>
         <w:rPr>
           <w:rFonts w:ascii="Times New Roman" w:hAnsi="Times New Roman" w:cs="Times New Roman"/>
@@ -1215,12 +1226,39 @@
         </w:rPr>
         <w:t>, University of Edinburgh, UK</w:t>
       </w:r>
-      <w:commentRangeEnd w:id="1"/>
-      <w:r>
-        <w:rPr>
-          <w:rStyle w:val="CommentReference"/>
-        </w:rPr>
-        <w:commentReference w:id="1"/>
+    </w:p>
+    <w:p>
+      <w:pPr>
+        <w:ind w:firstLine="720"/>
+        <w:jc w:val="both"/>
+        <w:rPr>
+          <w:rFonts w:ascii="Times New Roman" w:hAnsi="Times New Roman" w:cs="Times New Roman"/>
+          <w:sz w:val="22"/>
+        </w:rPr>
+      </w:pPr>
+      <w:r>
+        <w:rPr>
+          <w:rFonts w:ascii="Times New Roman" w:hAnsi="Times New Roman" w:cs="Times New Roman"/>
+          <w:sz w:val="22"/>
+        </w:rPr>
+        <w:t>Chris Haley (</w:t>
+      </w:r>
+      <w:hyperlink r:id="rId10" w:history="1">
+        <w:r>
+          <w:rPr>
+            <w:rStyle w:val="Hyperlink"/>
+            <w:rFonts w:ascii="Times New Roman" w:hAnsi="Times New Roman" w:cs="Times New Roman"/>
+            <w:sz w:val="22"/>
+          </w:rPr>
+          <w:t>chris.haley@roslin.ed.ac.uk</w:t>
+        </w:r>
+      </w:hyperlink>
+      <w:r>
+        <w:rPr>
+          <w:rFonts w:ascii="Times New Roman" w:hAnsi="Times New Roman" w:cs="Times New Roman"/>
+          <w:sz w:val="22"/>
+        </w:rPr>
+        <w:t>), University of Edinburgh, UK</w:t>
       </w:r>
     </w:p>
     <w:p>
@@ -1587,27 +1625,6 @@
     </w:sectPr>
   </w:body>
 </w:document>
-</file>
-
-<file path=word/comments.xml><?xml version="1.0" encoding="utf-8"?>
-<w:comments xmlns:wpc="http://schemas.microsoft.com/office/word/2010/wordprocessingCanvas" xmlns:mo="http://schemas.microsoft.com/office/mac/office/2008/main" xmlns:mc="http://schemas.openxmlformats.org/markup-compatibility/2006" xmlns:mv="urn:schemas-microsoft-com:mac:vml" xmlns:o="urn:schemas-microsoft-com:office:office" xmlns:r="http://schemas.openxmlformats.org/officeDocument/2006/relationships" xmlns:m="http://schemas.openxmlformats.org/officeDocument/2006/math" xmlns:v="urn:schemas-microsoft-com:vml" xmlns:wp14="http://schemas.microsoft.com/office/word/2010/wordprocessingDrawing" xmlns:wp="http://schemas.openxmlformats.org/drawingml/2006/wordprocessingDrawing" xmlns:w10="urn:schemas-microsoft-com:office:word" xmlns:w="http://schemas.openxmlformats.org/wordprocessingml/2006/main" xmlns:w14="http://schemas.microsoft.com/office/word/2010/wordml" xmlns:wpg="http://schemas.microsoft.com/office/word/2010/wordprocessingGroup" xmlns:wpi="http://schemas.microsoft.com/office/word/2010/wordprocessingInk" xmlns:wne="http://schemas.microsoft.com/office/word/2006/wordml" xmlns:wps="http://schemas.microsoft.com/office/word/2010/wordprocessingShape" mc:Ignorable="w14 wp14">
-  <w:comment w:id="1" w:author="Peter Visscher" w:date="2013-06-20T18:51:00Z" w:initials="PV">
-    <w:p>
-      <w:pPr>
-        <w:pStyle w:val="CommentText"/>
-      </w:pPr>
-      <w:r>
-        <w:rPr>
-          <w:rStyle w:val="CommentReference"/>
-        </w:rPr>
-        <w:annotationRef/>
-      </w:r>
-      <w:r>
-        <w:t>Should we nominate Bill if he is acknowledged? If so then maybe also suggest Chris as a reviewer?</w:t>
-      </w:r>
-    </w:p>
-  </w:comment>
-</w:comments>
 </file>
 
 <file path=word/numbering.xml><?xml version="1.0" encoding="utf-8"?>

</xml_diff>

<commit_message>
added chromosome interactions cluster info
</commit_message>
<xml_diff>
--- a/docs/manuscript/coverletter.docx
+++ b/docs/manuscript/coverletter.docx
@@ -173,21 +173,7 @@
         <w:rPr>
           <w:rFonts w:ascii="Times New Roman" w:hAnsi="Times New Roman" w:cs="Times New Roman"/>
         </w:rPr>
-        <w:t>(</w:t>
-      </w:r>
-      <w:proofErr w:type="spellStart"/>
-      <w:r>
-        <w:rPr>
-          <w:rFonts w:ascii="Times New Roman" w:hAnsi="Times New Roman" w:cs="Times New Roman"/>
-        </w:rPr>
-        <w:t>i</w:t>
-      </w:r>
-      <w:proofErr w:type="spellEnd"/>
-      <w:r>
-        <w:rPr>
-          <w:rFonts w:ascii="Times New Roman" w:hAnsi="Times New Roman" w:cs="Times New Roman"/>
-        </w:rPr>
-        <w:t>) Why is this study important?</w:t>
+        <w:t>(i) Why is this study important?</w:t>
       </w:r>
     </w:p>
     <w:p>
@@ -926,8 +912,6 @@
           <w:rFonts w:ascii="Times New Roman" w:hAnsi="Times New Roman" w:cs="Times New Roman"/>
         </w:rPr>
       </w:pPr>
-      <w:bookmarkStart w:id="0" w:name="_GoBack"/>
-      <w:bookmarkEnd w:id="0"/>
       <w:r>
         <w:rPr>
           <w:rFonts w:ascii="Times New Roman" w:hAnsi="Times New Roman" w:cs="Times New Roman"/>
@@ -944,16 +928,8 @@
         <w:rPr>
           <w:rFonts w:ascii="Times New Roman" w:hAnsi="Times New Roman" w:cs="Times New Roman"/>
         </w:rPr>
-        <w:t>ert reviewers</w:t>
-      </w:r>
-      <w:proofErr w:type="gramStart"/>
-      <w:r>
-        <w:rPr>
-          <w:rFonts w:ascii="Times New Roman" w:hAnsi="Times New Roman" w:cs="Times New Roman"/>
-        </w:rPr>
-        <w:t>;</w:t>
-      </w:r>
-      <w:proofErr w:type="gramEnd"/>
+        <w:t>ert reviewers;</w:t>
+      </w:r>
     </w:p>
     <w:p>
       <w:pPr>
@@ -975,31 +951,13 @@
           <w:sz w:val="22"/>
         </w:rPr>
       </w:pPr>
-      <w:proofErr w:type="spellStart"/>
-      <w:r>
-        <w:rPr>
-          <w:rFonts w:ascii="Times New Roman" w:hAnsi="Times New Roman" w:cs="Times New Roman"/>
-          <w:sz w:val="22"/>
-        </w:rPr>
-        <w:t>Orjan</w:t>
-      </w:r>
-      <w:proofErr w:type="spellEnd"/>
-      <w:r>
-        <w:rPr>
-          <w:rFonts w:ascii="Times New Roman" w:hAnsi="Times New Roman" w:cs="Times New Roman"/>
-          <w:sz w:val="22"/>
-        </w:rPr>
-        <w:t xml:space="preserve"> </w:t>
-      </w:r>
-      <w:proofErr w:type="spellStart"/>
-      <w:r>
-        <w:rPr>
-          <w:rFonts w:ascii="Times New Roman" w:hAnsi="Times New Roman" w:cs="Times New Roman"/>
-          <w:sz w:val="22"/>
-        </w:rPr>
-        <w:t>Carlborg</w:t>
-      </w:r>
-      <w:proofErr w:type="spellEnd"/>
+      <w:r>
+        <w:rPr>
+          <w:rFonts w:ascii="Times New Roman" w:hAnsi="Times New Roman" w:cs="Times New Roman"/>
+          <w:sz w:val="22"/>
+        </w:rPr>
+        <w:t>Orjan Carlborg</w:t>
+      </w:r>
       <w:r>
         <w:rPr>
           <w:rFonts w:ascii="Times New Roman" w:hAnsi="Times New Roman" w:cs="Times New Roman"/>
@@ -1110,17 +1068,8 @@
           <w:rFonts w:ascii="Times New Roman" w:hAnsi="Times New Roman" w:cs="Times New Roman"/>
           <w:sz w:val="22"/>
         </w:rPr>
-        <w:t xml:space="preserve">Leonid </w:t>
-      </w:r>
-      <w:proofErr w:type="spellStart"/>
-      <w:r>
-        <w:rPr>
-          <w:rFonts w:ascii="Times New Roman" w:hAnsi="Times New Roman" w:cs="Times New Roman"/>
-          <w:sz w:val="22"/>
-        </w:rPr>
-        <w:t>Kruglyak</w:t>
-      </w:r>
-      <w:proofErr w:type="spellEnd"/>
+        <w:t>Leonid Kruglyak</w:t>
+      </w:r>
       <w:r>
         <w:rPr>
           <w:rFonts w:ascii="Times New Roman" w:hAnsi="Times New Roman" w:cs="Times New Roman"/>
@@ -1275,23 +1224,21 @@
           <w:rFonts w:ascii="Times New Roman" w:hAnsi="Times New Roman" w:cs="Times New Roman"/>
           <w:sz w:val="22"/>
         </w:rPr>
-        <w:t xml:space="preserve">Gary </w:t>
-      </w:r>
-      <w:proofErr w:type="spellStart"/>
-      <w:r>
-        <w:rPr>
-          <w:rFonts w:ascii="Times New Roman" w:hAnsi="Times New Roman" w:cs="Times New Roman"/>
-          <w:sz w:val="22"/>
-        </w:rPr>
-        <w:t>Churchil</w:t>
-      </w:r>
-      <w:proofErr w:type="spellEnd"/>
-      <w:r>
-        <w:rPr>
-          <w:rFonts w:ascii="Times New Roman" w:hAnsi="Times New Roman" w:cs="Times New Roman"/>
-          <w:sz w:val="22"/>
-        </w:rPr>
-        <w:t xml:space="preserve"> (</w:t>
+        <w:t>Gary Churchi</w:t>
+      </w:r>
+      <w:r>
+        <w:rPr>
+          <w:rFonts w:ascii="Times New Roman" w:hAnsi="Times New Roman" w:cs="Times New Roman"/>
+          <w:sz w:val="22"/>
+        </w:rPr>
+        <w:t>l</w:t>
+      </w:r>
+      <w:r>
+        <w:rPr>
+          <w:rFonts w:ascii="Times New Roman" w:hAnsi="Times New Roman" w:cs="Times New Roman"/>
+          <w:sz w:val="22"/>
+        </w:rPr>
+        <w:t>l (</w:t>
       </w:r>
       <w:hyperlink r:id="rId11" w:history="1">
         <w:r>
@@ -1440,31 +1387,14 @@
         <w:rPr>
           <w:rFonts w:ascii="Times New Roman" w:hAnsi="Times New Roman" w:cs="Times New Roman"/>
           <w:sz w:val="22"/>
-          <w:lang w:val="en-AU"/>
-        </w:rPr>
-      </w:pPr>
-      <w:r>
-        <w:rPr>
-          <w:rFonts w:ascii="Times New Roman" w:hAnsi="Times New Roman" w:cs="Times New Roman"/>
-          <w:sz w:val="22"/>
-        </w:rPr>
-        <w:t xml:space="preserve">Jonathan </w:t>
-      </w:r>
-      <w:proofErr w:type="spellStart"/>
-      <w:r>
-        <w:rPr>
-          <w:rFonts w:ascii="Times New Roman" w:hAnsi="Times New Roman" w:cs="Times New Roman"/>
-          <w:sz w:val="22"/>
-        </w:rPr>
-        <w:t>Marchini</w:t>
-      </w:r>
-      <w:proofErr w:type="spellEnd"/>
-      <w:r>
-        <w:rPr>
-          <w:rFonts w:ascii="Times New Roman" w:hAnsi="Times New Roman" w:cs="Times New Roman"/>
-          <w:sz w:val="22"/>
-        </w:rPr>
-        <w:t xml:space="preserve"> (</w:t>
+        </w:rPr>
+      </w:pPr>
+      <w:r>
+        <w:rPr>
+          <w:rFonts w:ascii="Times New Roman" w:hAnsi="Times New Roman" w:cs="Times New Roman"/>
+          <w:sz w:val="22"/>
+        </w:rPr>
+        <w:t>Jonathan Marchini (</w:t>
       </w:r>
       <w:hyperlink r:id="rId15" w:history="1">
         <w:r>
@@ -1487,6 +1417,112 @@
     </w:p>
     <w:p>
       <w:pPr>
+        <w:ind w:firstLine="720"/>
+        <w:jc w:val="both"/>
+        <w:rPr>
+          <w:rFonts w:ascii="Times New Roman" w:hAnsi="Times New Roman" w:cs="Times New Roman"/>
+          <w:sz w:val="22"/>
+        </w:rPr>
+      </w:pPr>
+      <w:r>
+        <w:rPr>
+          <w:rFonts w:ascii="Times New Roman" w:hAnsi="Times New Roman" w:cs="Times New Roman"/>
+          <w:sz w:val="22"/>
+        </w:rPr>
+        <w:t>Eric Schadt (</w:t>
+      </w:r>
+      <w:hyperlink r:id="rId16" w:history="1">
+        <w:r>
+          <w:rPr>
+            <w:rStyle w:val="Hyperlink"/>
+            <w:rFonts w:ascii="Times New Roman" w:hAnsi="Times New Roman" w:cs="Times New Roman"/>
+            <w:sz w:val="22"/>
+          </w:rPr>
+          <w:t>eric.schadt@mssm.edu</w:t>
+        </w:r>
+      </w:hyperlink>
+      <w:r>
+        <w:rPr>
+          <w:rFonts w:ascii="Times New Roman" w:hAnsi="Times New Roman" w:cs="Times New Roman"/>
+          <w:sz w:val="22"/>
+          <w:lang w:val="en-AU"/>
+        </w:rPr>
+        <w:t>),</w:t>
+      </w:r>
+      <w:r>
+        <w:rPr>
+          <w:rFonts w:ascii="Times New Roman" w:hAnsi="Times New Roman" w:cs="Times New Roman"/>
+          <w:sz w:val="22"/>
+        </w:rPr>
+        <w:t xml:space="preserve"> Mount Sinai Medical School</w:t>
+      </w:r>
+    </w:p>
+    <w:p>
+      <w:pPr>
+        <w:ind w:firstLine="720"/>
+        <w:jc w:val="both"/>
+        <w:rPr>
+          <w:rFonts w:ascii="Times New Roman" w:hAnsi="Times New Roman" w:cs="Times New Roman"/>
+          <w:sz w:val="22"/>
+          <w:lang w:val="en-AU"/>
+        </w:rPr>
+      </w:pPr>
+      <w:r>
+        <w:rPr>
+          <w:rFonts w:ascii="Times New Roman" w:hAnsi="Times New Roman" w:cs="Times New Roman"/>
+          <w:sz w:val="22"/>
+        </w:rPr>
+        <w:t>Pat Sullivan</w:t>
+      </w:r>
+      <w:r>
+        <w:rPr>
+          <w:rFonts w:ascii="Times New Roman" w:hAnsi="Times New Roman" w:cs="Times New Roman"/>
+          <w:sz w:val="22"/>
+        </w:rPr>
+        <w:t xml:space="preserve"> (</w:t>
+      </w:r>
+      <w:hyperlink r:id="rId17" w:history="1">
+        <w:r>
+          <w:rPr>
+            <w:rStyle w:val="Hyperlink"/>
+            <w:rFonts w:ascii="Times New Roman" w:hAnsi="Times New Roman" w:cs="Times New Roman"/>
+            <w:sz w:val="22"/>
+          </w:rPr>
+          <w:t>pfsulliv@med.unc.edu</w:t>
+        </w:r>
+      </w:hyperlink>
+      <w:r>
+        <w:rPr>
+          <w:rFonts w:ascii="Times New Roman" w:hAnsi="Times New Roman" w:cs="Times New Roman"/>
+          <w:sz w:val="22"/>
+          <w:lang w:val="en-AU"/>
+        </w:rPr>
+        <w:t>)</w:t>
+      </w:r>
+      <w:r>
+        <w:rPr>
+          <w:rFonts w:ascii="Times New Roman" w:hAnsi="Times New Roman" w:cs="Times New Roman"/>
+          <w:sz w:val="22"/>
+        </w:rPr>
+        <w:t>, Univ</w:t>
+      </w:r>
+      <w:r>
+        <w:rPr>
+          <w:rFonts w:ascii="Times New Roman" w:hAnsi="Times New Roman" w:cs="Times New Roman"/>
+          <w:sz w:val="22"/>
+        </w:rPr>
+        <w:t>ersity of</w:t>
+      </w:r>
+      <w:r>
+        <w:rPr>
+          <w:rFonts w:ascii="Times New Roman" w:hAnsi="Times New Roman" w:cs="Times New Roman"/>
+          <w:sz w:val="22"/>
+        </w:rPr>
+        <w:t xml:space="preserve"> North Carolina</w:t>
+      </w:r>
+    </w:p>
+    <w:p>
+      <w:pPr>
         <w:jc w:val="both"/>
         <w:rPr>
           <w:rFonts w:ascii="Times New Roman" w:hAnsi="Times New Roman" w:cs="Times New Roman"/>
@@ -1614,7 +1650,21 @@
         <w:rPr>
           <w:rFonts w:ascii="Times New Roman" w:hAnsi="Times New Roman" w:cs="Times New Roman"/>
         </w:rPr>
-        <w:t>Gibran Hemani, on behalf of all authors</w:t>
+        <w:t>Gibran Hemani,</w:t>
+      </w:r>
+      <w:r>
+        <w:rPr>
+          <w:rFonts w:ascii="Times New Roman" w:hAnsi="Times New Roman" w:cs="Times New Roman"/>
+        </w:rPr>
+        <w:t xml:space="preserve"> Peter Visscher and Joseph Powell,</w:t>
+      </w:r>
+      <w:bookmarkStart w:id="0" w:name="_GoBack"/>
+      <w:bookmarkEnd w:id="0"/>
+      <w:r>
+        <w:rPr>
+          <w:rFonts w:ascii="Times New Roman" w:hAnsi="Times New Roman" w:cs="Times New Roman"/>
+        </w:rPr>
+        <w:t xml:space="preserve"> on behalf of all authors</w:t>
       </w:r>
     </w:p>
     <w:sectPr>
@@ -1907,7 +1957,6 @@
   <w:style w:type="character" w:default="1" w:styleId="DefaultParagraphFont">
     <w:name w:val="Default Paragraph Font"/>
     <w:uiPriority w:val="1"/>
-    <w:semiHidden/>
     <w:unhideWhenUsed/>
   </w:style>
   <w:style w:type="table" w:default="1" w:styleId="TableNormal">
@@ -2218,7 +2267,6 @@
   <w:style w:type="character" w:default="1" w:styleId="DefaultParagraphFont">
     <w:name w:val="Default Paragraph Font"/>
     <w:uiPriority w:val="1"/>
-    <w:semiHidden/>
     <w:unhideWhenUsed/>
   </w:style>
   <w:style w:type="table" w:default="1" w:styleId="TableNormal">

</xml_diff>